<commit_message>
document bijna klaar alleen klassendiagrammen toevoegen
</commit_message>
<xml_diff>
--- a/17_Coddens_Schaaf_Schreppers_Slegers_Verslag_BestelApp.docx
+++ b/17_Coddens_Schaaf_Schreppers_Slegers_Verslag_BestelApp.docx
@@ -2151,14 +2151,14 @@
         <w:tblLook w:val="04A0" w:firstRow="1" w:lastRow="0" w:firstColumn="1" w:lastColumn="0" w:noHBand="0" w:noVBand="1"/>
       </w:tblPr>
       <w:tblGrid>
-        <w:gridCol w:w="1116"/>
-        <w:gridCol w:w="2167"/>
-        <w:gridCol w:w="5779"/>
+        <w:gridCol w:w="1115"/>
+        <w:gridCol w:w="5401"/>
+        <w:gridCol w:w="2546"/>
       </w:tblGrid>
       <w:tr>
         <w:tc>
           <w:tcPr>
-            <w:tcW w:w="1116" w:type="dxa"/>
+            <w:tcW w:w="1115" w:type="dxa"/>
           </w:tcPr>
           <w:p>
             <w:pPr>
@@ -2171,7 +2171,7 @@
         </w:tc>
         <w:tc>
           <w:tcPr>
-            <w:tcW w:w="2167" w:type="dxa"/>
+            <w:tcW w:w="5401" w:type="dxa"/>
           </w:tcPr>
           <w:p>
             <w:pPr>
@@ -2215,7 +2215,7 @@
         </w:tc>
         <w:tc>
           <w:tcPr>
-            <w:tcW w:w="5779" w:type="dxa"/>
+            <w:tcW w:w="2546" w:type="dxa"/>
           </w:tcPr>
           <w:p>
             <w:pPr>
@@ -2247,7 +2247,7 @@
       <w:tr>
         <w:tc>
           <w:tcPr>
-            <w:tcW w:w="1116" w:type="dxa"/>
+            <w:tcW w:w="1115" w:type="dxa"/>
           </w:tcPr>
           <w:p>
             <w:pPr>
@@ -2328,7 +2328,7 @@
         </w:tc>
         <w:tc>
           <w:tcPr>
-            <w:tcW w:w="2167" w:type="dxa"/>
+            <w:tcW w:w="5401" w:type="dxa"/>
           </w:tcPr>
           <w:p>
             <w:pPr>
@@ -2346,49 +2346,187 @@
               <w:rPr>
                 <w:lang w:val="en-US"/>
               </w:rPr>
-              <w:t>, Story 3</w:t>
+              <w:t xml:space="preserve">, </w:t>
             </w:r>
             <w:r>
               <w:rPr>
                 <w:lang w:val="en-US"/>
               </w:rPr>
-              <w:t>, Story 4</w:t>
+              <w:t>s</w:t>
             </w:r>
             <w:r>
               <w:rPr>
                 <w:lang w:val="en-US"/>
               </w:rPr>
-              <w:t>, Story 5, S</w:t>
+              <w:t>tory 3</w:t>
             </w:r>
             <w:r>
               <w:rPr>
                 <w:lang w:val="en-US"/>
               </w:rPr>
+              <w:t xml:space="preserve">, </w:t>
+            </w:r>
+            <w:r>
+              <w:rPr>
+                <w:lang w:val="en-US"/>
+              </w:rPr>
+              <w:t>s</w:t>
+            </w:r>
+            <w:r>
+              <w:rPr>
+                <w:lang w:val="en-US"/>
+              </w:rPr>
+              <w:t>tory 4</w:t>
+            </w:r>
+            <w:r>
+              <w:rPr>
+                <w:lang w:val="en-US"/>
+              </w:rPr>
+              <w:t xml:space="preserve">, </w:t>
+            </w:r>
+            <w:r>
+              <w:rPr>
+                <w:lang w:val="en-US"/>
+              </w:rPr>
+              <w:t>s</w:t>
+            </w:r>
+            <w:r>
+              <w:rPr>
+                <w:lang w:val="en-US"/>
+              </w:rPr>
+              <w:t xml:space="preserve">tory 5, </w:t>
+            </w:r>
+            <w:r>
+              <w:rPr>
+                <w:lang w:val="en-US"/>
+              </w:rPr>
+              <w:t>s</w:t>
+            </w:r>
+            <w:r>
+              <w:rPr>
+                <w:lang w:val="en-US"/>
+              </w:rPr>
               <w:t>tory 6</w:t>
             </w:r>
           </w:p>
           <w:p>
             <w:pPr>
               <w:rPr>
-                <w:lang w:val="en-US"/>
-              </w:rPr>
-            </w:pPr>
-            <w:r>
-              <w:rPr>
-                <w:lang w:val="en-US"/>
-              </w:rPr>
-              <w:t>(Allemaal OrderView)</w:t>
-            </w:r>
-          </w:p>
-        </w:tc>
-        <w:tc>
-          <w:tcPr>
-            <w:tcW w:w="5779" w:type="dxa"/>
-          </w:tcPr>
-          <w:p>
-            <w:pPr>
-              <w:rPr>
-                <w:lang w:val="en-US"/>
+                <w:lang w:val="nl-BE"/>
+              </w:rPr>
+            </w:pPr>
+            <w:r>
+              <w:rPr>
+                <w:lang w:val="nl-BE"/>
+              </w:rPr>
+              <w:t xml:space="preserve">De </w:t>
+            </w:r>
+            <w:r>
+              <w:rPr>
+                <w:lang w:val="nl-BE"/>
+              </w:rPr>
+              <w:t>BestelFacade dat in o</w:t>
+            </w:r>
+            <w:r>
+              <w:rPr>
+                <w:lang w:val="nl-BE"/>
+              </w:rPr>
+              <w:t>ns geval de observable</w:t>
+            </w:r>
+            <w:r>
+              <w:rPr>
+                <w:lang w:val="nl-BE"/>
+              </w:rPr>
+              <w:t xml:space="preserve">, subject is van de </w:t>
+            </w:r>
+            <w:r>
+              <w:rPr>
+                <w:lang w:val="nl-BE"/>
+              </w:rPr>
+              <w:t>Bestel</w:t>
+            </w:r>
+            <w:r>
+              <w:rPr>
+                <w:lang w:val="nl-BE"/>
+              </w:rPr>
+              <w:t>View</w:t>
+            </w:r>
+            <w:r>
+              <w:rPr>
+                <w:lang w:val="nl-BE"/>
+              </w:rPr>
+              <w:t>Controller</w:t>
+            </w:r>
+            <w:r>
+              <w:rPr>
+                <w:lang w:val="nl-BE"/>
+              </w:rPr>
+              <w:t xml:space="preserve">, </w:t>
+            </w:r>
+            <w:r>
+              <w:rPr>
+                <w:lang w:val="nl-BE"/>
+              </w:rPr>
+              <w:t>K</w:t>
+            </w:r>
+            <w:r>
+              <w:rPr>
+                <w:lang w:val="nl-BE"/>
+              </w:rPr>
+              <w:t>euken</w:t>
+            </w:r>
+            <w:r>
+              <w:rPr>
+                <w:lang w:val="nl-BE"/>
+              </w:rPr>
+              <w:t>View</w:t>
+            </w:r>
+            <w:r>
+              <w:rPr>
+                <w:lang w:val="nl-BE"/>
+              </w:rPr>
+              <w:t>Controller</w:t>
+            </w:r>
+            <w:r>
+              <w:rPr>
+                <w:lang w:val="nl-BE"/>
+              </w:rPr>
+              <w:t>, InstellingenController, OverzichtController en de StatistiekenController</w:t>
+            </w:r>
+            <w:r>
+              <w:rPr>
+                <w:lang w:val="nl-BE"/>
+              </w:rPr>
+              <w:t>.</w:t>
+            </w:r>
+            <w:r>
+              <w:rPr>
+                <w:lang w:val="nl-BE"/>
+              </w:rPr>
+              <w:t xml:space="preserve"> Het voordeel is dat alle </w:t>
+            </w:r>
+            <w:r>
+              <w:rPr>
+                <w:lang w:val="nl-BE"/>
+              </w:rPr>
+              <w:t>controllers</w:t>
+            </w:r>
+            <w:r>
+              <w:rPr>
+                <w:lang w:val="nl-BE"/>
+              </w:rPr>
+              <w:t xml:space="preserve"> worden geupdate vanaf er iets verandert aan de bestelling en op de hoogte blijven van elkaar.</w:t>
+            </w:r>
+          </w:p>
+        </w:tc>
+        <w:tc>
+          <w:tcPr>
+            <w:tcW w:w="2546" w:type="dxa"/>
+          </w:tcPr>
+          <w:p>
+            <w:pPr>
+              <w:rPr>
+                <w:lang w:val="nl-BE"/>
               </w:rPr>
             </w:pPr>
           </w:p>
@@ -2397,7 +2535,7 @@
       <w:tr>
         <w:tc>
           <w:tcPr>
-            <w:tcW w:w="1116" w:type="dxa"/>
+            <w:tcW w:w="1115" w:type="dxa"/>
           </w:tcPr>
           <w:p>
             <w:pPr>
@@ -2478,43 +2616,91 @@
         </w:tc>
         <w:tc>
           <w:tcPr>
-            <w:tcW w:w="2167" w:type="dxa"/>
-          </w:tcPr>
-          <w:p>
-            <w:pPr>
-              <w:rPr>
-                <w:lang w:val="nl-NL"/>
-              </w:rPr>
-            </w:pPr>
-            <w:r>
-              <w:rPr>
-                <w:lang w:val="nl-NL"/>
-              </w:rPr>
-              <w:t>Ja, Story 1 en 2</w:t>
-            </w:r>
-          </w:p>
-          <w:p>
-            <w:pPr>
-              <w:rPr>
-                <w:lang w:val="nl-NL"/>
-              </w:rPr>
-            </w:pPr>
-            <w:r>
-              <w:rPr>
-                <w:lang w:val="nl-NL"/>
-              </w:rPr>
-              <w:t>(Excel strategy’s)</w:t>
-            </w:r>
-          </w:p>
-        </w:tc>
-        <w:tc>
-          <w:tcPr>
-            <w:tcW w:w="5779" w:type="dxa"/>
-          </w:tcPr>
-          <w:p>
-            <w:pPr>
-              <w:rPr>
-                <w:lang w:val="nl-NL"/>
+            <w:tcW w:w="5401" w:type="dxa"/>
+          </w:tcPr>
+          <w:p>
+            <w:pPr>
+              <w:rPr>
+                <w:lang w:val="nl-BE"/>
+              </w:rPr>
+            </w:pPr>
+            <w:r>
+              <w:rPr>
+                <w:lang w:val="nl-BE"/>
+              </w:rPr>
+              <w:t xml:space="preserve">Ja, </w:t>
+            </w:r>
+            <w:r>
+              <w:rPr>
+                <w:lang w:val="nl-BE"/>
+              </w:rPr>
+              <w:t xml:space="preserve">Story </w:t>
+            </w:r>
+            <w:r>
+              <w:rPr>
+                <w:lang w:val="nl-BE"/>
+              </w:rPr>
+              <w:t xml:space="preserve">1, </w:t>
+            </w:r>
+            <w:r>
+              <w:rPr>
+                <w:lang w:val="nl-BE"/>
+              </w:rPr>
+              <w:t>2</w:t>
+            </w:r>
+            <w:r>
+              <w:rPr>
+                <w:lang w:val="nl-BE"/>
+              </w:rPr>
+              <w:t>, 7</w:t>
+            </w:r>
+          </w:p>
+          <w:p>
+            <w:pPr>
+              <w:rPr>
+                <w:lang w:val="en-US"/>
+              </w:rPr>
+            </w:pPr>
+            <w:r>
+              <w:rPr>
+                <w:lang w:val="nl-BE"/>
+              </w:rPr>
+              <w:t>In story 2 hebben we e</w:t>
+            </w:r>
+            <w:r>
+              <w:rPr>
+                <w:lang w:val="nl-BE"/>
+              </w:rPr>
+              <w:t>en load/save methodes gemaakt voor een excel bestand te kunnen bewerken</w:t>
+            </w:r>
+            <w:r>
+              <w:rPr>
+                <w:lang w:val="nl-BE"/>
+              </w:rPr>
+              <w:t>. De reden waarom is omdat we in story 1 tekst load/save methodes gemaakt hebben. Het was dus belangrijk dat de applicatie flexibel bleef omdat bij het starten van de applicatie de juiste strategy kiest, het zorgt ook dat we makkelijk nieuwe strategy’s kunnen toevoegen in de toekomst.</w:t>
+            </w:r>
+            <w:r>
+              <w:rPr>
+                <w:lang w:val="nl-BE"/>
+              </w:rPr>
+              <w:t xml:space="preserve"> Belegdatabase en Broodjesdatabase gebruiken beide de load/save strategy’s.</w:t>
+            </w:r>
+            <w:r>
+              <w:rPr>
+                <w:lang w:val="nl-BE"/>
+              </w:rPr>
+              <w:t xml:space="preserve"> We gebruiken ook een kortingstrategy, waar al verschillende strategy’s van mogelijk zijn maar door strategy mogelijk zijn meer van toe te voegen op een later moment</w:t>
+            </w:r>
+          </w:p>
+        </w:tc>
+        <w:tc>
+          <w:tcPr>
+            <w:tcW w:w="2546" w:type="dxa"/>
+          </w:tcPr>
+          <w:p>
+            <w:pPr>
+              <w:rPr>
+                <w:lang w:val="nl-BE"/>
               </w:rPr>
             </w:pPr>
           </w:p>
@@ -2523,7 +2709,7 @@
       <w:tr>
         <w:tc>
           <w:tcPr>
-            <w:tcW w:w="1116" w:type="dxa"/>
+            <w:tcW w:w="1115" w:type="dxa"/>
           </w:tcPr>
           <w:p>
             <w:pPr>
@@ -2604,8 +2790,51 @@
         </w:tc>
         <w:tc>
           <w:tcPr>
-            <w:tcW w:w="2167" w:type="dxa"/>
-          </w:tcPr>
+            <w:tcW w:w="5401" w:type="dxa"/>
+          </w:tcPr>
+          <w:p>
+            <w:pPr>
+              <w:rPr>
+                <w:lang w:val="nl-BE"/>
+              </w:rPr>
+            </w:pPr>
+            <w:r>
+              <w:rPr>
+                <w:lang w:val="nl-BE"/>
+              </w:rPr>
+              <w:t xml:space="preserve">Ja </w:t>
+            </w:r>
+            <w:r>
+              <w:rPr>
+                <w:lang w:val="nl-BE"/>
+              </w:rPr>
+              <w:t>s</w:t>
+            </w:r>
+            <w:r>
+              <w:rPr>
+                <w:lang w:val="nl-BE"/>
+              </w:rPr>
+              <w:t>tory 1</w:t>
+            </w:r>
+            <w:r>
+              <w:rPr>
+                <w:lang w:val="nl-BE"/>
+              </w:rPr>
+              <w:t>,</w:t>
+            </w:r>
+            <w:r>
+              <w:rPr>
+                <w:lang w:val="nl-BE"/>
+              </w:rPr>
+              <w:t xml:space="preserve"> 2</w:t>
+            </w:r>
+            <w:r>
+              <w:rPr>
+                <w:lang w:val="nl-BE"/>
+              </w:rPr>
+              <w:t>, 7</w:t>
+            </w:r>
+          </w:p>
           <w:p>
             <w:pPr>
               <w:rPr>
@@ -2614,33 +2843,108 @@
             </w:pPr>
             <w:r>
               <w:rPr>
-                <w:lang w:val="en-US"/>
-              </w:rPr>
-              <w:t>Ja Story 1 en 2</w:t>
-            </w:r>
-          </w:p>
-          <w:p>
-            <w:pPr>
-              <w:rPr>
-                <w:lang w:val="en-US"/>
-              </w:rPr>
-            </w:pPr>
-            <w:r>
-              <w:rPr>
-                <w:lang w:val="en-US"/>
-              </w:rPr>
-              <w:t>(Load save strategy)</w:t>
-            </w:r>
-          </w:p>
-        </w:tc>
-        <w:tc>
-          <w:tcPr>
-            <w:tcW w:w="5779" w:type="dxa"/>
-          </w:tcPr>
-          <w:p>
-            <w:pPr>
-              <w:rPr>
-                <w:lang w:val="en-US"/>
+                <w:lang w:val="nl-BE"/>
+              </w:rPr>
+              <w:t>De strategy’s maken gebruik v</w:t>
+            </w:r>
+            <w:r>
+              <w:rPr>
+                <w:lang w:val="nl-BE"/>
+              </w:rPr>
+              <w:t xml:space="preserve">an factory’s. Dat is dus </w:t>
+            </w:r>
+            <w:r>
+              <w:rPr>
+                <w:lang w:val="nl-BE"/>
+              </w:rPr>
+              <w:t>de KortingStrategyFactory en de LoadSaveStrategyFactory. We willen niet dat de context klasses</w:t>
+            </w:r>
+            <w:r>
+              <w:rPr>
+                <w:lang w:val="nl-BE"/>
+              </w:rPr>
+              <w:t xml:space="preserve"> weten welke strategy wordt geinstancieerd. De factory zal dus de juiste strategy bepalen en instantieren. Hierdoor moeten de context klasses ook maar 1 methode gebruiken voor de juiste strategy te implementeren.</w:t>
+            </w:r>
+          </w:p>
+          <w:p>
+            <w:pPr>
+              <w:rPr>
+                <w:lang w:val="nl-BE"/>
+              </w:rPr>
+            </w:pPr>
+          </w:p>
+          <w:p>
+            <w:pPr>
+              <w:rPr>
+                <w:lang w:val="nl-BE"/>
+              </w:rPr>
+            </w:pPr>
+          </w:p>
+          <w:p>
+            <w:pPr>
+              <w:rPr>
+                <w:lang w:val="nl-BE"/>
+              </w:rPr>
+            </w:pPr>
+          </w:p>
+          <w:p>
+            <w:pPr>
+              <w:rPr>
+                <w:lang w:val="nl-BE"/>
+              </w:rPr>
+            </w:pPr>
+          </w:p>
+          <w:p>
+            <w:pPr>
+              <w:rPr>
+                <w:lang w:val="nl-BE"/>
+              </w:rPr>
+            </w:pPr>
+          </w:p>
+          <w:p>
+            <w:pPr>
+              <w:rPr>
+                <w:lang w:val="nl-BE"/>
+              </w:rPr>
+            </w:pPr>
+          </w:p>
+          <w:p>
+            <w:pPr>
+              <w:rPr>
+                <w:lang w:val="nl-BE"/>
+              </w:rPr>
+            </w:pPr>
+          </w:p>
+          <w:p>
+            <w:pPr>
+              <w:rPr>
+                <w:lang w:val="nl-BE"/>
+              </w:rPr>
+            </w:pPr>
+          </w:p>
+          <w:p>
+            <w:pPr>
+              <w:rPr>
+                <w:lang w:val="nl-BE"/>
+              </w:rPr>
+            </w:pPr>
+          </w:p>
+          <w:p>
+            <w:pPr>
+              <w:rPr>
+                <w:lang w:val="nl-BE"/>
+              </w:rPr>
+            </w:pPr>
+          </w:p>
+        </w:tc>
+        <w:tc>
+          <w:tcPr>
+            <w:tcW w:w="2546" w:type="dxa"/>
+          </w:tcPr>
+          <w:p>
+            <w:pPr>
+              <w:rPr>
+                <w:lang w:val="nl-BE"/>
               </w:rPr>
             </w:pPr>
           </w:p>
@@ -2649,18 +2953,19 @@
       <w:tr>
         <w:tc>
           <w:tcPr>
-            <w:tcW w:w="1116" w:type="dxa"/>
-          </w:tcPr>
-          <w:p>
-            <w:pPr>
-              <w:rPr>
-                <w:lang w:val="nl-NL"/>
-              </w:rPr>
-            </w:pPr>
-            <w:r>
-              <w:rPr>
-                <w:lang w:val="nl-NL"/>
-              </w:rPr>
+            <w:tcW w:w="1115" w:type="dxa"/>
+          </w:tcPr>
+          <w:p>
+            <w:pPr>
+              <w:rPr>
+                <w:lang w:val="nl-NL"/>
+              </w:rPr>
+            </w:pPr>
+            <w:r>
+              <w:rPr>
+                <w:lang w:val="nl-NL"/>
+              </w:rPr>
+              <w:lastRenderedPageBreak/>
               <w:t>Façade</w:t>
             </w:r>
           </w:p>
@@ -2723,25 +3028,68 @@
         </w:tc>
         <w:tc>
           <w:tcPr>
-            <w:tcW w:w="2167" w:type="dxa"/>
-          </w:tcPr>
-          <w:p>
-            <w:pPr>
-              <w:rPr>
-                <w:lang w:val="nl-NL"/>
-              </w:rPr>
-            </w:pPr>
-            <w:r>
-              <w:rPr>
-                <w:lang w:val="nl-NL"/>
-              </w:rPr>
-              <w:t>Ja, Story 4 (BestelFacade)</w:t>
-            </w:r>
-          </w:p>
-        </w:tc>
-        <w:tc>
-          <w:tcPr>
-            <w:tcW w:w="5779" w:type="dxa"/>
+            <w:tcW w:w="5401" w:type="dxa"/>
+          </w:tcPr>
+          <w:p>
+            <w:pPr>
+              <w:rPr>
+                <w:lang w:val="nl-NL"/>
+              </w:rPr>
+            </w:pPr>
+            <w:r>
+              <w:rPr>
+                <w:lang w:val="nl-NL"/>
+              </w:rPr>
+              <w:t xml:space="preserve">Ja, </w:t>
+            </w:r>
+            <w:r>
+              <w:rPr>
+                <w:lang w:val="nl-NL"/>
+              </w:rPr>
+              <w:t>s</w:t>
+            </w:r>
+            <w:r>
+              <w:rPr>
+                <w:lang w:val="nl-NL"/>
+              </w:rPr>
+              <w:t>tory 4</w:t>
+            </w:r>
+          </w:p>
+          <w:p>
+            <w:pPr>
+              <w:rPr>
+                <w:lang w:val="nl-NL"/>
+              </w:rPr>
+            </w:pPr>
+            <w:r>
+              <w:rPr>
+                <w:lang w:val="nl-NL"/>
+              </w:rPr>
+              <w:t>Onze BestelFacade klasse is de façade klasse van Bestelling. De BestelFacade weet alles over het subsysteem Bestelling</w:t>
+            </w:r>
+            <w:r>
+              <w:rPr>
+                <w:lang w:val="nl-NL"/>
+              </w:rPr>
+              <w:t>. De controllers spreken dus BestelFacade aan voor alles dat ze willen weten over bestelling en weten niet wat in de achtergrond wordt gedaan</w:t>
+            </w:r>
+            <w:r>
+              <w:rPr>
+                <w:lang w:val="nl-NL"/>
+              </w:rPr>
+              <w:t xml:space="preserve"> </w:t>
+            </w:r>
+            <w:r>
+              <w:rPr>
+                <w:lang w:val="nl-NL"/>
+              </w:rPr>
+              <w:t>zo hebben de controllers geen besef van alle andere klasses in het model.</w:t>
+            </w:r>
+          </w:p>
+        </w:tc>
+        <w:tc>
+          <w:tcPr>
+            <w:tcW w:w="2546" w:type="dxa"/>
           </w:tcPr>
           <w:p>
             <w:pPr>
@@ -2755,19 +3103,18 @@
       <w:tr>
         <w:tc>
           <w:tcPr>
-            <w:tcW w:w="1116" w:type="dxa"/>
-          </w:tcPr>
-          <w:p>
-            <w:pPr>
-              <w:rPr>
-                <w:lang w:val="nl-NL"/>
-              </w:rPr>
-            </w:pPr>
-            <w:r>
-              <w:rPr>
-                <w:lang w:val="nl-NL"/>
-              </w:rPr>
-              <w:lastRenderedPageBreak/>
+            <w:tcW w:w="1115" w:type="dxa"/>
+          </w:tcPr>
+          <w:p>
+            <w:pPr>
+              <w:rPr>
+                <w:lang w:val="nl-NL"/>
+              </w:rPr>
+            </w:pPr>
+            <w:r>
+              <w:rPr>
+                <w:lang w:val="nl-NL"/>
+              </w:rPr>
               <w:t>Singleton</w:t>
             </w:r>
           </w:p>
@@ -2830,7 +3177,7 @@
         </w:tc>
         <w:tc>
           <w:tcPr>
-            <w:tcW w:w="2167" w:type="dxa"/>
+            <w:tcW w:w="5401" w:type="dxa"/>
           </w:tcPr>
           <w:p>
             <w:pPr>
@@ -2848,7 +3195,7 @@
         </w:tc>
         <w:tc>
           <w:tcPr>
-            <w:tcW w:w="5779" w:type="dxa"/>
+            <w:tcW w:w="2546" w:type="dxa"/>
           </w:tcPr>
           <w:p>
             <w:pPr>
@@ -2862,7 +3209,7 @@
       <w:tr>
         <w:tc>
           <w:tcPr>
-            <w:tcW w:w="1116" w:type="dxa"/>
+            <w:tcW w:w="1115" w:type="dxa"/>
           </w:tcPr>
           <w:p>
             <w:pPr>
@@ -2943,25 +3290,80 @@
         </w:tc>
         <w:tc>
           <w:tcPr>
-            <w:tcW w:w="2167" w:type="dxa"/>
-          </w:tcPr>
-          <w:p>
-            <w:pPr>
-              <w:rPr>
-                <w:lang w:val="nl-NL"/>
-              </w:rPr>
-            </w:pPr>
-            <w:r>
-              <w:rPr>
-                <w:lang w:val="nl-NL"/>
-              </w:rPr>
-              <w:t>Ja, Story 3 (Bestelling state)</w:t>
-            </w:r>
-          </w:p>
-        </w:tc>
-        <w:tc>
-          <w:tcPr>
-            <w:tcW w:w="5779" w:type="dxa"/>
+            <w:tcW w:w="5401" w:type="dxa"/>
+          </w:tcPr>
+          <w:p>
+            <w:pPr>
+              <w:rPr>
+                <w:lang w:val="nl-NL"/>
+              </w:rPr>
+            </w:pPr>
+            <w:r>
+              <w:rPr>
+                <w:lang w:val="nl-NL"/>
+              </w:rPr>
+              <w:t xml:space="preserve">Ja, </w:t>
+            </w:r>
+            <w:r>
+              <w:rPr>
+                <w:lang w:val="nl-NL"/>
+              </w:rPr>
+              <w:t>s</w:t>
+            </w:r>
+            <w:r>
+              <w:rPr>
+                <w:lang w:val="nl-NL"/>
+              </w:rPr>
+              <w:t>tory 3</w:t>
+            </w:r>
+          </w:p>
+          <w:p>
+            <w:pPr>
+              <w:rPr>
+                <w:lang w:val="nl-NL"/>
+              </w:rPr>
+            </w:pPr>
+            <w:r>
+              <w:rPr>
+                <w:lang w:val="nl-NL"/>
+              </w:rPr>
+              <w:t>We gebruiken de Bestel</w:t>
+            </w:r>
+            <w:r>
+              <w:rPr>
+                <w:lang w:val="nl-NL"/>
+              </w:rPr>
+              <w:t>lingState</w:t>
+            </w:r>
+            <w:r>
+              <w:rPr>
+                <w:lang w:val="nl-NL"/>
+              </w:rPr>
+              <w:t xml:space="preserve"> Interface</w:t>
+            </w:r>
+            <w:r>
+              <w:rPr>
+                <w:lang w:val="nl-NL"/>
+              </w:rPr>
+              <w:t xml:space="preserve"> voor Bestelling</w:t>
+            </w:r>
+            <w:r>
+              <w:rPr>
+                <w:lang w:val="nl-NL"/>
+              </w:rPr>
+              <w:t>. Dit toont al de verschillende states dat bestelling kan nemen. Het gedrag van Bestelling verandert met de verschillende states.</w:t>
+            </w:r>
+            <w:r>
+              <w:rPr>
+                <w:lang w:val="nl-NL"/>
+              </w:rPr>
+              <w:t xml:space="preserve"> Zo is er volledige controle over de bestelling en over het gedrag van de bestelling in al de verschillende states. De code wordt ook zo veel beter te beheren. We minimaliseren de if statements met states te implementeren wat veel slordiger is en onoverzichtelijker.</w:t>
+            </w:r>
+          </w:p>
+        </w:tc>
+        <w:tc>
+          <w:tcPr>
+            <w:tcW w:w="2546" w:type="dxa"/>
           </w:tcPr>
           <w:p>
             <w:pPr>
@@ -2975,7 +3377,7 @@
       <w:tr>
         <w:tc>
           <w:tcPr>
-            <w:tcW w:w="1116" w:type="dxa"/>
+            <w:tcW w:w="1115" w:type="dxa"/>
           </w:tcPr>
           <w:p>
             <w:pPr>
@@ -3056,7 +3458,7 @@
         </w:tc>
         <w:tc>
           <w:tcPr>
-            <w:tcW w:w="2167" w:type="dxa"/>
+            <w:tcW w:w="5401" w:type="dxa"/>
           </w:tcPr>
           <w:p>
             <w:pPr>
@@ -3082,11 +3484,23 @@
               </w:rPr>
               <w:t>: de model, de view en de controller</w:t>
             </w:r>
-          </w:p>
-        </w:tc>
-        <w:tc>
-          <w:tcPr>
-            <w:tcW w:w="5779" w:type="dxa"/>
+            <w:r>
+              <w:rPr>
+                <w:lang w:val="nl-NL"/>
+              </w:rPr>
+              <w:t>. Het zorgt voor een overzichtelijker project. Je kan alles sneller terug vinden en het is veel leesbaarder</w:t>
+            </w:r>
+            <w:r>
+              <w:rPr>
+                <w:lang w:val="nl-NL"/>
+              </w:rPr>
+              <w:t>.</w:t>
+            </w:r>
+          </w:p>
+        </w:tc>
+        <w:tc>
+          <w:tcPr>
+            <w:tcW w:w="2546" w:type="dxa"/>
           </w:tcPr>
           <w:p>
             <w:pPr>
@@ -3100,7 +3514,7 @@
       <w:tr>
         <w:tc>
           <w:tcPr>
-            <w:tcW w:w="1116" w:type="dxa"/>
+            <w:tcW w:w="1115" w:type="dxa"/>
           </w:tcPr>
           <w:p>
             <w:pPr>
@@ -3181,25 +3595,44 @@
         </w:tc>
         <w:tc>
           <w:tcPr>
-            <w:tcW w:w="2167" w:type="dxa"/>
-          </w:tcPr>
-          <w:p>
-            <w:pPr>
-              <w:rPr>
-                <w:lang w:val="nl-NL"/>
-              </w:rPr>
-            </w:pPr>
-            <w:r>
-              <w:rPr>
-                <w:lang w:val="nl-NL"/>
-              </w:rPr>
-              <w:t>Story 1 (Excel)</w:t>
-            </w:r>
-          </w:p>
-        </w:tc>
-        <w:tc>
-          <w:tcPr>
-            <w:tcW w:w="5779" w:type="dxa"/>
+            <w:tcW w:w="5401" w:type="dxa"/>
+          </w:tcPr>
+          <w:p>
+            <w:pPr>
+              <w:rPr>
+                <w:lang w:val="nl-NL"/>
+              </w:rPr>
+            </w:pPr>
+            <w:r>
+              <w:rPr>
+                <w:lang w:val="nl-NL"/>
+              </w:rPr>
+              <w:t>Story 1</w:t>
+            </w:r>
+          </w:p>
+          <w:p>
+            <w:pPr>
+              <w:rPr>
+                <w:lang w:val="nl-NL"/>
+              </w:rPr>
+            </w:pPr>
+            <w:r>
+              <w:rPr>
+                <w:lang w:val="nl-NL"/>
+              </w:rPr>
+              <w:t xml:space="preserve">We gebruiken voor onze load/save functionaliteiten van tekst bestanden en excel bestanden een template klasse die we uitbreiden in een aparte klasse. Het voordeel hiervan is </w:t>
+            </w:r>
+            <w:r>
+              <w:rPr>
+                <w:lang w:val="nl-NL"/>
+              </w:rPr>
+              <w:t>dat we sommige methodes niet kunnen aanpassen die ook niet aangepast moeten worden en je hebt minimale dubbele code door de super klasse.</w:t>
+            </w:r>
+          </w:p>
+        </w:tc>
+        <w:tc>
+          <w:tcPr>
+            <w:tcW w:w="2546" w:type="dxa"/>
           </w:tcPr>
           <w:p>
             <w:pPr>
@@ -3343,25 +3776,25 @@
       </w:tblPr>
       <w:tblGrid>
         <w:gridCol w:w="1647"/>
-        <w:gridCol w:w="2036"/>
-        <w:gridCol w:w="5379"/>
+        <w:gridCol w:w="5578"/>
+        <w:gridCol w:w="1837"/>
       </w:tblGrid>
       <w:tr>
         <w:tc>
           <w:tcPr>
-            <w:tcW w:w="1727" w:type="dxa"/>
-          </w:tcPr>
-          <w:p>
-            <w:pPr>
-              <w:rPr>
-                <w:lang w:val="nl-NL"/>
-              </w:rPr>
-            </w:pPr>
-          </w:p>
-        </w:tc>
-        <w:tc>
-          <w:tcPr>
-            <w:tcW w:w="2036" w:type="dxa"/>
+            <w:tcW w:w="1647" w:type="dxa"/>
+          </w:tcPr>
+          <w:p>
+            <w:pPr>
+              <w:rPr>
+                <w:lang w:val="nl-NL"/>
+              </w:rPr>
+            </w:pPr>
+          </w:p>
+        </w:tc>
+        <w:tc>
+          <w:tcPr>
+            <w:tcW w:w="5578" w:type="dxa"/>
           </w:tcPr>
           <w:p>
             <w:pPr>
@@ -3411,7 +3844,7 @@
         </w:tc>
         <w:tc>
           <w:tcPr>
-            <w:tcW w:w="5984" w:type="dxa"/>
+            <w:tcW w:w="1837" w:type="dxa"/>
           </w:tcPr>
           <w:p>
             <w:pPr>
@@ -3443,7 +3876,7 @@
       <w:tr>
         <w:tc>
           <w:tcPr>
-            <w:tcW w:w="1727" w:type="dxa"/>
+            <w:tcW w:w="1647" w:type="dxa"/>
           </w:tcPr>
           <w:p>
             <w:pPr>
@@ -3503,7 +3936,7 @@
         </w:tc>
         <w:tc>
           <w:tcPr>
-            <w:tcW w:w="2036" w:type="dxa"/>
+            <w:tcW w:w="5578" w:type="dxa"/>
           </w:tcPr>
           <w:p>
             <w:pPr>
@@ -3524,10 +3957,43 @@
               <w:t>3</w:t>
             </w:r>
           </w:p>
-        </w:tc>
-        <w:tc>
-          <w:tcPr>
-            <w:tcW w:w="5984" w:type="dxa"/>
+          <w:p>
+            <w:pPr>
+              <w:rPr>
+                <w:lang w:val="nl-NL"/>
+              </w:rPr>
+            </w:pPr>
+            <w:r>
+              <w:rPr>
+                <w:lang w:val="nl-NL"/>
+              </w:rPr>
+              <w:t>(excel, korting, bestellingevents)</w:t>
+            </w:r>
+          </w:p>
+          <w:p>
+            <w:pPr>
+              <w:rPr>
+                <w:lang w:val="nl-NL"/>
+              </w:rPr>
+            </w:pPr>
+            <w:r>
+              <w:rPr>
+                <w:lang w:val="nl-NL"/>
+              </w:rPr>
+              <w:t>We gebruiken LoadSaveStrategyEnum, KortingStrategyEnum en BestellingEvents. Bij nieuwe strategy’s toe te voegen zou alleen de enums moeten verandert worden zonder veel refactoring dit is hetzelfde voor bestellingevents als we een nieuwe event bij de bestelling zouden toevoegen.</w:t>
+            </w:r>
+          </w:p>
+          <w:p>
+            <w:pPr>
+              <w:rPr>
+                <w:lang w:val="nl-NL"/>
+              </w:rPr>
+            </w:pPr>
+          </w:p>
+        </w:tc>
+        <w:tc>
+          <w:tcPr>
+            <w:tcW w:w="1837" w:type="dxa"/>
           </w:tcPr>
           <w:p>
             <w:pPr>
@@ -3541,7 +4007,7 @@
       <w:tr>
         <w:tc>
           <w:tcPr>
-            <w:tcW w:w="1727" w:type="dxa"/>
+            <w:tcW w:w="1647" w:type="dxa"/>
           </w:tcPr>
           <w:p>
             <w:pPr>
@@ -3601,7 +4067,7 @@
         </w:tc>
         <w:tc>
           <w:tcPr>
-            <w:tcW w:w="2036" w:type="dxa"/>
+            <w:tcW w:w="5578" w:type="dxa"/>
           </w:tcPr>
           <w:p>
             <w:pPr>
@@ -3616,10 +4082,29 @@
               <w:t>Ja het hele project (de juiste strategy)</w:t>
             </w:r>
           </w:p>
-        </w:tc>
-        <w:tc>
-          <w:tcPr>
-            <w:tcW w:w="5984" w:type="dxa"/>
+          <w:p>
+            <w:pPr>
+              <w:rPr>
+                <w:lang w:val="nl-NL"/>
+              </w:rPr>
+            </w:pPr>
+            <w:r>
+              <w:rPr>
+                <w:lang w:val="nl-NL"/>
+              </w:rPr>
+              <w:t xml:space="preserve">Als de applicatie opstart zal de propperties worden ingelezen en de juiste configuratie aannemen met de juiste strategy’s. Zodat </w:t>
+            </w:r>
+            <w:r>
+              <w:rPr>
+                <w:lang w:val="nl-NL"/>
+              </w:rPr>
+              <w:t>als je de applicatie afsluit de propperties worden onthouden en bij de volgende keer opstarten terug worden getoont.</w:t>
+            </w:r>
+          </w:p>
+        </w:tc>
+        <w:tc>
+          <w:tcPr>
+            <w:tcW w:w="1837" w:type="dxa"/>
           </w:tcPr>
           <w:p>
             <w:pPr>
@@ -3633,7 +4118,7 @@
       <w:tr>
         <w:tc>
           <w:tcPr>
-            <w:tcW w:w="1727" w:type="dxa"/>
+            <w:tcW w:w="1647" w:type="dxa"/>
           </w:tcPr>
           <w:p>
             <w:pPr>
@@ -3693,43 +4178,67 @@
         </w:tc>
         <w:tc>
           <w:tcPr>
-            <w:tcW w:w="2036" w:type="dxa"/>
-          </w:tcPr>
-          <w:p>
-            <w:pPr>
-              <w:rPr>
-                <w:lang w:val="nl-NL"/>
-              </w:rPr>
-            </w:pPr>
-            <w:r>
-              <w:rPr>
-                <w:lang w:val="nl-NL"/>
-              </w:rPr>
-              <w:t>Ja Story 1 en 2</w:t>
-            </w:r>
-          </w:p>
-          <w:p>
-            <w:pPr>
-              <w:rPr>
-                <w:lang w:val="nl-NL"/>
-              </w:rPr>
-            </w:pPr>
-            <w:r>
-              <w:rPr>
-                <w:lang w:val="nl-NL"/>
-              </w:rPr>
-              <w:t>(Load save strategy)</w:t>
-            </w:r>
-          </w:p>
-        </w:tc>
-        <w:tc>
-          <w:tcPr>
-            <w:tcW w:w="5984" w:type="dxa"/>
-          </w:tcPr>
-          <w:p>
-            <w:pPr>
-              <w:rPr>
-                <w:lang w:val="nl-NL"/>
+            <w:tcW w:w="5578" w:type="dxa"/>
+          </w:tcPr>
+          <w:p>
+            <w:pPr>
+              <w:rPr>
+                <w:lang w:val="nl-BE"/>
+              </w:rPr>
+            </w:pPr>
+            <w:r>
+              <w:rPr>
+                <w:lang w:val="nl-BE"/>
+              </w:rPr>
+              <w:t>Ja Story 1</w:t>
+            </w:r>
+            <w:r>
+              <w:rPr>
+                <w:lang w:val="nl-BE"/>
+              </w:rPr>
+              <w:t>,</w:t>
+            </w:r>
+            <w:r>
+              <w:rPr>
+                <w:lang w:val="nl-BE"/>
+              </w:rPr>
+              <w:t xml:space="preserve"> 2</w:t>
+            </w:r>
+            <w:r>
+              <w:rPr>
+                <w:lang w:val="nl-BE"/>
+              </w:rPr>
+              <w:t xml:space="preserve"> en 7</w:t>
+            </w:r>
+          </w:p>
+          <w:p>
+            <w:pPr>
+              <w:rPr>
+                <w:lang w:val="nl-BE"/>
+              </w:rPr>
+            </w:pPr>
+            <w:r>
+              <w:rPr>
+                <w:lang w:val="nl-BE"/>
+              </w:rPr>
+              <w:t>We g</w:t>
+            </w:r>
+            <w:r>
+              <w:rPr>
+                <w:lang w:val="nl-BE"/>
+              </w:rPr>
+              <w:t>ebruiken reflection bij beide factory classes, dus bij KortingStrategyFactory en LoadSaveStrategyFactory. Het voordeel is dan dat we geen oneindige if statements moeten gebruiken voor het controleren dat we de juiste klasse gebruiken. De factory moet dan ook niet weten wanneer een nieuwe strategy wordt toegevoegd.</w:t>
+            </w:r>
+          </w:p>
+        </w:tc>
+        <w:tc>
+          <w:tcPr>
+            <w:tcW w:w="1837" w:type="dxa"/>
+          </w:tcPr>
+          <w:p>
+            <w:pPr>
+              <w:rPr>
+                <w:lang w:val="nl-BE"/>
               </w:rPr>
             </w:pPr>
           </w:p>
@@ -3738,7 +4247,7 @@
       <w:tr>
         <w:tc>
           <w:tcPr>
-            <w:tcW w:w="1727" w:type="dxa"/>
+            <w:tcW w:w="1647" w:type="dxa"/>
           </w:tcPr>
           <w:p>
             <w:pPr>
@@ -3798,7 +4307,7 @@
         </w:tc>
         <w:tc>
           <w:tcPr>
-            <w:tcW w:w="2036" w:type="dxa"/>
+            <w:tcW w:w="5578" w:type="dxa"/>
           </w:tcPr>
           <w:p>
             <w:pPr>
@@ -3816,7 +4325,7 @@
         </w:tc>
         <w:tc>
           <w:tcPr>
-            <w:tcW w:w="5984" w:type="dxa"/>
+            <w:tcW w:w="1837" w:type="dxa"/>
           </w:tcPr>
           <w:p>
             <w:pPr>

</xml_diff>